<commit_message>
Small improvements and cleanup
</commit_message>
<xml_diff>
--- a/_15_MONTH_PYTHON_CURRICULUM_DISTRIBUTION.docx
+++ b/_15_MONTH_PYTHON_CURRICULUM_DISTRIBUTION.docx
@@ -184,7 +184,7 @@
               </wp:anchor>
             </w:drawing>
           </mc:Choice>
-          <mc:Fallback xmlns="">
+          <mc:Fallback>
             <w:pict>
               <v:shapetype w14:anchorId="56BA4279" id="_x0000_t202" coordsize="21600,21600" o:spt="202" path="m,l,21600r21600,l21600,xe">
                 <v:stroke joinstyle="miter"/>
@@ -392,7 +392,7 @@
               </wp:anchor>
             </w:drawing>
           </mc:Choice>
-          <mc:Fallback xmlns="">
+          <mc:Fallback>
             <w:pict>
               <v:shape w14:anchorId="182AD358" id="Text Box 28" o:spid="_x0000_s1027" type="#_x0000_t202" style="position:absolute;left:0;text-align:left;margin-left:-6.75pt;margin-top:27.85pt;width:351pt;height:106.5pt;z-index:251661312;visibility:visible;mso-wrap-style:square;mso-height-percent:0;mso-wrap-distance-left:9pt;mso-wrap-distance-top:0;mso-wrap-distance-right:9pt;mso-wrap-distance-bottom:0;mso-position-horizontal:absolute;mso-position-horizontal-relative:text;mso-position-vertical:absolute;mso-position-vertical-relative:text;mso-height-percent:0;mso-height-relative:margin;v-text-anchor:top" o:gfxdata="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" filled="f" strokecolor="lime" strokeweight="3pt">
                 <v:textbox>
@@ -637,7 +637,7 @@
               </wp:anchor>
             </w:drawing>
           </mc:Choice>
-          <mc:Fallback xmlns="">
+          <mc:Fallback>
             <w:pict>
               <v:shape w14:anchorId="6E3E564C" id="Text Box 29" o:spid="_x0000_s1028" type="#_x0000_t202" style="position:absolute;left:0;text-align:left;margin-left:-4.5pt;margin-top:24pt;width:351pt;height:96pt;z-index:251663360;visibility:visible;mso-wrap-style:square;mso-height-percent:0;mso-wrap-distance-left:9pt;mso-wrap-distance-top:0;mso-wrap-distance-right:9pt;mso-wrap-distance-bottom:0;mso-position-horizontal:absolute;mso-position-horizontal-relative:text;mso-position-vertical:absolute;mso-position-vertical-relative:text;mso-height-percent:0;mso-height-relative:margin;v-text-anchor:top" o:gfxdata="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" filled="f" strokecolor="lime" strokeweight="3pt">
                 <v:textbox>
@@ -840,7 +840,7 @@
               </wp:anchor>
             </w:drawing>
           </mc:Choice>
-          <mc:Fallback xmlns="">
+          <mc:Fallback>
             <w:pict>
               <v:shape w14:anchorId="3E039EF8" id="Text Box 30" o:spid="_x0000_s1029" type="#_x0000_t202" style="position:absolute;left:0;text-align:left;margin-left:-7.5pt;margin-top:29.4pt;width:351pt;height:96pt;z-index:251665408;visibility:visible;mso-wrap-style:square;mso-height-percent:0;mso-wrap-distance-left:9pt;mso-wrap-distance-top:0;mso-wrap-distance-right:9pt;mso-wrap-distance-bottom:0;mso-position-horizontal:absolute;mso-position-horizontal-relative:text;mso-position-vertical:absolute;mso-position-vertical-relative:text;mso-height-percent:0;mso-height-relative:margin;v-text-anchor:top" o:gfxdata="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" filled="f" strokecolor="lime" strokeweight="3pt">
                 <v:textbox>
@@ -1199,7 +1199,7 @@
               </wp:anchor>
             </w:drawing>
           </mc:Choice>
-          <mc:Fallback xmlns="">
+          <mc:Fallback>
             <w:pict>
               <v:shape w14:anchorId="0856EEBB" id="Text Box 31" o:spid="_x0000_s1030" type="#_x0000_t202" style="position:absolute;margin-left:-5pt;margin-top:1.65pt;width:416.95pt;height:127.25pt;z-index:251667456;visibility:visible;mso-wrap-style:square;mso-width-percent:0;mso-height-percent:0;mso-wrap-distance-left:9pt;mso-wrap-distance-top:0;mso-wrap-distance-right:9pt;mso-wrap-distance-bottom:0;mso-position-horizontal:absolute;mso-position-horizontal-relative:margin;mso-position-vertical:absolute;mso-position-vertical-relative:text;mso-width-percent:0;mso-height-percent:0;mso-width-relative:margin;mso-height-relative:margin;v-text-anchor:top" o:gfxdata="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" filled="f" strokecolor="lime" strokeweight="3pt">
                 <v:textbox>
@@ -1407,7 +1407,7 @@
               </wp:anchor>
             </w:drawing>
           </mc:Choice>
-          <mc:Fallback xmlns="">
+          <mc:Fallback>
             <w:pict>
               <v:shape w14:anchorId="011E6821" id="Text Box 32" o:spid="_x0000_s1031" type="#_x0000_t202" style="position:absolute;left:0;text-align:left;margin-left:-6.7pt;margin-top:26.1pt;width:416.95pt;height:93.75pt;z-index:251669504;visibility:visible;mso-wrap-style:square;mso-width-percent:0;mso-height-percent:0;mso-wrap-distance-left:9pt;mso-wrap-distance-top:0;mso-wrap-distance-right:9pt;mso-wrap-distance-bottom:0;mso-position-horizontal:absolute;mso-position-horizontal-relative:margin;mso-position-vertical:absolute;mso-position-vertical-relative:text;mso-width-percent:0;mso-height-percent:0;mso-width-relative:margin;mso-height-relative:margin;v-text-anchor:top" o:gfxdata="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" filled="f" strokecolor="lime" strokeweight="3pt">
                 <v:textbox>
@@ -1622,7 +1622,7 @@
               </wp:anchor>
             </w:drawing>
           </mc:Choice>
-          <mc:Fallback xmlns="">
+          <mc:Fallback>
             <w:pict>
               <v:shape w14:anchorId="32D41FCF" id="Text Box 33" o:spid="_x0000_s1032" type="#_x0000_t202" style="position:absolute;left:0;text-align:left;margin-left:-5pt;margin-top:27.15pt;width:416.95pt;height:108.85pt;z-index:251671552;visibility:visible;mso-wrap-style:square;mso-width-percent:0;mso-height-percent:0;mso-wrap-distance-left:9pt;mso-wrap-distance-top:0;mso-wrap-distance-right:9pt;mso-wrap-distance-bottom:0;mso-position-horizontal:absolute;mso-position-horizontal-relative:margin;mso-position-vertical:absolute;mso-position-vertical-relative:text;mso-width-percent:0;mso-height-percent:0;mso-width-relative:margin;mso-height-relative:margin;v-text-anchor:top" o:gfxdata="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" filled="f" strokecolor="lime" strokeweight="3pt">
                 <v:textbox>
@@ -1841,7 +1841,7 @@
               </wp:anchor>
             </w:drawing>
           </mc:Choice>
-          <mc:Fallback xmlns="">
+          <mc:Fallback>
             <w:pict>
               <v:shape w14:anchorId="425E65E8" id="Text Box 34" o:spid="_x0000_s1033" type="#_x0000_t202" style="position:absolute;left:0;text-align:left;margin-left:-3.35pt;margin-top:26.95pt;width:416.9pt;height:95.45pt;z-index:251673600;visibility:visible;mso-wrap-style:square;mso-width-percent:0;mso-height-percent:0;mso-wrap-distance-left:9pt;mso-wrap-distance-top:0;mso-wrap-distance-right:9pt;mso-wrap-distance-bottom:0;mso-position-horizontal:absolute;mso-position-horizontal-relative:margin;mso-position-vertical:absolute;mso-position-vertical-relative:text;mso-width-percent:0;mso-height-percent:0;mso-width-relative:margin;mso-height-relative:margin;v-text-anchor:top" o:gfxdata="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" filled="f" strokecolor="lime" strokeweight="3pt">
                 <v:textbox>
@@ -2081,7 +2081,7 @@
               </wp:anchor>
             </w:drawing>
           </mc:Choice>
-          <mc:Fallback xmlns="">
+          <mc:Fallback>
             <w:pict>
               <v:shape w14:anchorId="4E9C8F80" id="Text Box 35" o:spid="_x0000_s1034" type="#_x0000_t202" style="position:absolute;margin-left:-5pt;margin-top:15.75pt;width:416.9pt;height:151.55pt;z-index:251675648;visibility:visible;mso-wrap-style:square;mso-width-percent:0;mso-height-percent:0;mso-wrap-distance-left:9pt;mso-wrap-distance-top:0;mso-wrap-distance-right:9pt;mso-wrap-distance-bottom:0;mso-position-horizontal:absolute;mso-position-horizontal-relative:margin;mso-position-vertical:absolute;mso-position-vertical-relative:text;mso-width-percent:0;mso-height-percent:0;mso-width-relative:margin;mso-height-relative:margin;v-text-anchor:top" o:gfxdata="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" filled="f" strokecolor="lime" strokeweight="3pt">
                 <v:textbox>
@@ -2361,7 +2361,7 @@
               </wp:anchor>
             </w:drawing>
           </mc:Choice>
-          <mc:Fallback xmlns="">
+          <mc:Fallback>
             <w:pict>
               <v:shape w14:anchorId="370A0000" id="Text Box 36" o:spid="_x0000_s1035" type="#_x0000_t202" style="position:absolute;margin-left:-10.2pt;margin-top:-17.3pt;width:416.9pt;height:151.55pt;z-index:251677696;visibility:visible;mso-wrap-style:square;mso-width-percent:0;mso-height-percent:0;mso-wrap-distance-left:9pt;mso-wrap-distance-top:0;mso-wrap-distance-right:9pt;mso-wrap-distance-bottom:0;mso-position-horizontal:absolute;mso-position-horizontal-relative:margin;mso-position-vertical:absolute;mso-position-vertical-relative:text;mso-width-percent:0;mso-height-percent:0;mso-width-relative:margin;mso-height-relative:margin;v-text-anchor:top" o:gfxdata="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" filled="f" strokecolor="lime" strokeweight="3pt">
                 <v:textbox>
@@ -2593,7 +2593,7 @@
               </wp:anchor>
             </w:drawing>
           </mc:Choice>
-          <mc:Fallback xmlns="">
+          <mc:Fallback>
             <w:pict>
               <v:shape w14:anchorId="154A62BD" id="Text Box 37" o:spid="_x0000_s1036" type="#_x0000_t202" style="position:absolute;left:0;text-align:left;margin-left:-9.2pt;margin-top:23.4pt;width:416.9pt;height:99.65pt;z-index:251679744;visibility:visible;mso-wrap-style:square;mso-width-percent:0;mso-height-percent:0;mso-wrap-distance-left:9pt;mso-wrap-distance-top:0;mso-wrap-distance-right:9pt;mso-wrap-distance-bottom:0;mso-position-horizontal:absolute;mso-position-horizontal-relative:margin;mso-position-vertical:absolute;mso-position-vertical-relative:text;mso-width-percent:0;mso-height-percent:0;mso-width-relative:margin;mso-height-relative:margin;v-text-anchor:top" o:gfxdata="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" filled="f" strokecolor="lime" strokeweight="3pt">
                 <v:textbox>
@@ -2799,7 +2799,7 @@
               </wp:anchor>
             </w:drawing>
           </mc:Choice>
-          <mc:Fallback xmlns="">
+          <mc:Fallback>
             <w:pict>
               <v:shape w14:anchorId="12680037" id="Text Box 38" o:spid="_x0000_s1037" type="#_x0000_t202" style="position:absolute;left:0;text-align:left;margin-left:-4.75pt;margin-top:26.3pt;width:416.9pt;height:99.65pt;z-index:251681792;visibility:visible;mso-wrap-style:square;mso-width-percent:0;mso-height-percent:0;mso-wrap-distance-left:9pt;mso-wrap-distance-top:0;mso-wrap-distance-right:9pt;mso-wrap-distance-bottom:0;mso-position-horizontal:absolute;mso-position-horizontal-relative:margin;mso-position-vertical:absolute;mso-position-vertical-relative:text;mso-width-percent:0;mso-height-percent:0;mso-width-relative:margin;mso-height-relative:margin;v-text-anchor:top" o:gfxdata="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" filled="f" strokecolor="lime" strokeweight="3pt">
                 <v:textbox>
@@ -3070,7 +3070,7 @@
               </wp:anchor>
             </w:drawing>
           </mc:Choice>
-          <mc:Fallback xmlns="">
+          <mc:Fallback>
             <w:pict>
               <v:shape w14:anchorId="1B44E150" id="Text Box 39" o:spid="_x0000_s1038" type="#_x0000_t202" style="position:absolute;margin-left:-10.05pt;margin-top:14pt;width:416.9pt;height:148.2pt;z-index:251683840;visibility:visible;mso-wrap-style:square;mso-width-percent:0;mso-height-percent:0;mso-wrap-distance-left:9pt;mso-wrap-distance-top:0;mso-wrap-distance-right:9pt;mso-wrap-distance-bottom:0;mso-position-horizontal:absolute;mso-position-horizontal-relative:margin;mso-position-vertical:absolute;mso-position-vertical-relative:text;mso-width-percent:0;mso-height-percent:0;mso-width-relative:margin;mso-height-relative:margin;v-text-anchor:top" o:gfxdata="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" filled="f" strokecolor="lime" strokeweight="3pt">
                 <v:textbox>
@@ -3278,7 +3278,7 @@
               </wp:anchor>
             </w:drawing>
           </mc:Choice>
-          <mc:Fallback xmlns="">
+          <mc:Fallback>
             <w:pict>
               <v:shape w14:anchorId="4C41B634" id="Text Box 40" o:spid="_x0000_s1039" type="#_x0000_t202" style="position:absolute;left:0;text-align:left;margin-left:-9.2pt;margin-top:25.5pt;width:416.9pt;height:85.4pt;z-index:251685888;visibility:visible;mso-wrap-style:square;mso-width-percent:0;mso-height-percent:0;mso-wrap-distance-left:9pt;mso-wrap-distance-top:0;mso-wrap-distance-right:9pt;mso-wrap-distance-bottom:0;mso-position-horizontal:absolute;mso-position-horizontal-relative:margin;mso-position-vertical:absolute;mso-position-vertical-relative:text;mso-width-percent:0;mso-height-percent:0;mso-width-relative:margin;mso-height-relative:margin;v-text-anchor:top" o:gfxdata="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" filled="f" strokecolor="lime" strokeweight="3pt">
                 <v:textbox>
@@ -3517,7 +3517,7 @@
               </wp:anchor>
             </w:drawing>
           </mc:Choice>
-          <mc:Fallback xmlns="">
+          <mc:Fallback>
             <w:pict>
               <v:shape w14:anchorId="314EEE4D" id="Text Box 41" o:spid="_x0000_s1040" type="#_x0000_t202" style="position:absolute;margin-left:-10.05pt;margin-top:-2.5pt;width:416.9pt;height:137.3pt;z-index:251687936;visibility:visible;mso-wrap-style:square;mso-width-percent:0;mso-height-percent:0;mso-wrap-distance-left:9pt;mso-wrap-distance-top:0;mso-wrap-distance-right:9pt;mso-wrap-distance-bottom:0;mso-position-horizontal:absolute;mso-position-horizontal-relative:margin;mso-position-vertical:absolute;mso-position-vertical-relative:text;mso-width-percent:0;mso-height-percent:0;mso-width-relative:margin;mso-height-relative:margin;v-text-anchor:top" o:gfxdata="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" filled="f" strokecolor="lime" strokeweight="3pt">
                 <v:textbox>
@@ -3805,7 +3805,7 @@
               </wp:anchor>
             </w:drawing>
           </mc:Choice>
-          <mc:Fallback xmlns="">
+          <mc:Fallback>
             <w:pict>
               <v:shape w14:anchorId="617E3865" id="Text Box 42" o:spid="_x0000_s1041" type="#_x0000_t202" style="position:absolute;left:0;text-align:left;margin-left:-10.05pt;margin-top:26.8pt;width:416.9pt;height:121.4pt;z-index:251689984;visibility:visible;mso-wrap-style:square;mso-width-percent:0;mso-height-percent:0;mso-wrap-distance-left:9pt;mso-wrap-distance-top:0;mso-wrap-distance-right:9pt;mso-wrap-distance-bottom:0;mso-position-horizontal:absolute;mso-position-horizontal-relative:margin;mso-position-vertical:absolute;mso-position-vertical-relative:text;mso-width-percent:0;mso-height-percent:0;mso-width-relative:margin;mso-height-relative:margin;v-text-anchor:top" o:gfxdata="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" filled="f" strokecolor="lime" strokeweight="3pt">
                 <v:textbox>
@@ -4097,7 +4097,7 @@
               </wp:anchor>
             </w:drawing>
           </mc:Choice>
-          <mc:Fallback xmlns="">
+          <mc:Fallback>
             <w:pict>
               <v:shape w14:anchorId="463292B2" id="Text Box 43" o:spid="_x0000_s1042" type="#_x0000_t202" style="position:absolute;margin-left:-9.2pt;margin-top:13.1pt;width:416.9pt;height:205.95pt;z-index:251692032;visibility:visible;mso-wrap-style:square;mso-width-percent:0;mso-height-percent:0;mso-wrap-distance-left:9pt;mso-wrap-distance-top:0;mso-wrap-distance-right:9pt;mso-wrap-distance-bottom:0;mso-position-horizontal:absolute;mso-position-horizontal-relative:margin;mso-position-vertical:absolute;mso-position-vertical-relative:text;mso-width-percent:0;mso-height-percent:0;mso-width-relative:margin;mso-height-relative:margin;v-text-anchor:top" o:gfxdata="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" filled="f" strokecolor="lime" strokeweight="3pt">
                 <v:textbox>
@@ -4405,7 +4405,7 @@
               </wp:anchor>
             </w:drawing>
           </mc:Choice>
-          <mc:Fallback xmlns="">
+          <mc:Fallback>
             <w:pict>
               <v:shape w14:anchorId="5A13B60A" id="Text Box 44" o:spid="_x0000_s1043" type="#_x0000_t202" style="position:absolute;left:0;text-align:left;margin-left:-10.9pt;margin-top:27.1pt;width:416.9pt;height:132.3pt;z-index:251694080;visibility:visible;mso-wrap-style:square;mso-width-percent:0;mso-height-percent:0;mso-wrap-distance-left:9pt;mso-wrap-distance-top:0;mso-wrap-distance-right:9pt;mso-wrap-distance-bottom:0;mso-position-horizontal:absolute;mso-position-horizontal-relative:margin;mso-position-vertical:absolute;mso-position-vertical-relative:text;mso-width-percent:0;mso-height-percent:0;mso-width-relative:margin;mso-height-relative:margin;v-text-anchor:top" o:gfxdata="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" filled="f" strokecolor="lime" strokeweight="3pt">
                 <v:textbox>
@@ -4756,7 +4756,7 @@
               </wp:anchor>
             </w:drawing>
           </mc:Choice>
-          <mc:Fallback xmlns="">
+          <mc:Fallback>
             <w:pict>
               <v:shape w14:anchorId="6098A5D7" id="Text Box 45" o:spid="_x0000_s1044" type="#_x0000_t202" style="position:absolute;margin-left:-10.05pt;margin-top:-1.65pt;width:416.9pt;height:118.9pt;z-index:251696128;visibility:visible;mso-wrap-style:square;mso-width-percent:0;mso-height-percent:0;mso-wrap-distance-left:9pt;mso-wrap-distance-top:0;mso-wrap-distance-right:9pt;mso-wrap-distance-bottom:0;mso-position-horizontal:absolute;mso-position-horizontal-relative:margin;mso-position-vertical:absolute;mso-position-vertical-relative:text;mso-width-percent:0;mso-height-percent:0;mso-width-relative:margin;mso-height-relative:margin;v-text-anchor:top" o:gfxdata="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" filled="f" strokecolor="lime" strokeweight="3pt">
                 <v:textbox>
@@ -4980,7 +4980,7 @@
               </wp:anchor>
             </w:drawing>
           </mc:Choice>
-          <mc:Fallback xmlns="">
+          <mc:Fallback>
             <w:pict>
               <v:shape w14:anchorId="044DB736" id="Text Box 46" o:spid="_x0000_s1045" type="#_x0000_t202" style="position:absolute;left:0;text-align:left;margin-left:-10.6pt;margin-top:24.95pt;width:416.9pt;height:118.9pt;z-index:251698176;visibility:visible;mso-wrap-style:square;mso-width-percent:0;mso-height-percent:0;mso-wrap-distance-left:9pt;mso-wrap-distance-top:0;mso-wrap-distance-right:9pt;mso-wrap-distance-bottom:0;mso-position-horizontal:absolute;mso-position-horizontal-relative:margin;mso-position-vertical:absolute;mso-position-vertical-relative:text;mso-width-percent:0;mso-height-percent:0;mso-width-relative:margin;mso-height-relative:margin;v-text-anchor:top" o:gfxdata="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" filled="f" strokecolor="lime" strokeweight="3pt">
                 <v:textbox>
@@ -5244,7 +5244,7 @@
               </wp:anchor>
             </w:drawing>
           </mc:Choice>
-          <mc:Fallback xmlns="">
+          <mc:Fallback>
             <w:pict>
               <v:shape w14:anchorId="7DEB4EF1" id="Text Box 47" o:spid="_x0000_s1046" type="#_x0000_t202" style="position:absolute;margin-left:-13.65pt;margin-top:43.25pt;width:416.9pt;height:118.9pt;z-index:251700224;visibility:visible;mso-wrap-style:square;mso-width-percent:0;mso-height-percent:0;mso-wrap-distance-left:9pt;mso-wrap-distance-top:0;mso-wrap-distance-right:9pt;mso-wrap-distance-bottom:0;mso-position-horizontal:absolute;mso-position-horizontal-relative:margin;mso-position-vertical:absolute;mso-position-vertical-relative:text;mso-width-percent:0;mso-height-percent:0;mso-width-relative:margin;mso-height-relative:margin;v-text-anchor:top" o:gfxdata="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" filled="f" strokecolor="lime" strokeweight="3pt">
                 <v:textbox>
@@ -5500,7 +5500,7 @@
               </wp:anchor>
             </w:drawing>
           </mc:Choice>
-          <mc:Fallback xmlns="">
+          <mc:Fallback>
             <w:pict>
               <v:shape w14:anchorId="444E3129" id="Text Box 48" o:spid="_x0000_s1047" type="#_x0000_t202" style="position:absolute;left:0;text-align:left;margin-left:-12.55pt;margin-top:27.6pt;width:416.9pt;height:104.6pt;z-index:251702272;visibility:visible;mso-wrap-style:square;mso-width-percent:0;mso-height-percent:0;mso-wrap-distance-left:9pt;mso-wrap-distance-top:0;mso-wrap-distance-right:9pt;mso-wrap-distance-bottom:0;mso-position-horizontal:absolute;mso-position-horizontal-relative:margin;mso-position-vertical:absolute;mso-position-vertical-relative:text;mso-width-percent:0;mso-height-percent:0;mso-width-relative:margin;mso-height-relative:margin;v-text-anchor:top" o:gfxdata="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" filled="f" strokecolor="lime" strokeweight="3pt">
                 <v:textbox>
@@ -5763,7 +5763,7 @@
               </wp:anchor>
             </w:drawing>
           </mc:Choice>
-          <mc:Fallback xmlns="">
+          <mc:Fallback>
             <w:pict>
               <v:shapetype w14:anchorId="00C48A07" id="_x0000_t202" coordsize="21600,21600" o:spt="202" path="m,l,21600r21600,l21600,xe">
                 <v:stroke joinstyle="miter"/>
@@ -6093,7 +6093,7 @@
               </wp:anchor>
             </w:drawing>
           </mc:Choice>
-          <mc:Fallback xmlns="">
+          <mc:Fallback>
             <w:pict>
               <v:shape w14:anchorId="57190979" id="Text Box 1" o:spid="_x0000_s1049" type="#_x0000_t202" style="position:absolute;margin-left:-8.8pt;margin-top:-4.25pt;width:416.9pt;height:138.3pt;z-index:251706368;visibility:visible;mso-wrap-style:square;mso-width-percent:0;mso-height-percent:0;mso-wrap-distance-left:9pt;mso-wrap-distance-top:0;mso-wrap-distance-right:9pt;mso-wrap-distance-bottom:0;mso-position-horizontal:absolute;mso-position-horizontal-relative:margin;mso-position-vertical:absolute;mso-position-vertical-relative:text;mso-width-percent:0;mso-height-percent:0;mso-width-relative:margin;mso-height-relative:margin;v-text-anchor:top" o:gfxdata="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" filled="f" strokecolor="lime" strokeweight="3pt">
                 <v:textbox>
@@ -6421,7 +6421,7 @@
               </wp:anchor>
             </w:drawing>
           </mc:Choice>
-          <mc:Fallback xmlns="">
+          <mc:Fallback>
             <w:pict>
               <v:shape w14:anchorId="78F89895" id="Text Box 2" o:spid="_x0000_s1050" type="#_x0000_t202" style="position:absolute;left:0;text-align:left;margin-left:-7.8pt;margin-top:26.5pt;width:416.9pt;height:118.2pt;z-index:251708416;visibility:visible;mso-wrap-style:square;mso-width-percent:0;mso-height-percent:0;mso-wrap-distance-left:9pt;mso-wrap-distance-top:0;mso-wrap-distance-right:9pt;mso-wrap-distance-bottom:0;mso-position-horizontal:absolute;mso-position-horizontal-relative:margin;mso-position-vertical:absolute;mso-position-vertical-relative:text;mso-width-percent:0;mso-height-percent:0;mso-width-relative:margin;mso-height-relative:margin;v-text-anchor:top" o:gfxdata="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" filled="f" strokecolor="lime" strokeweight="3pt">
                 <v:textbox>
@@ -6688,7 +6688,7 @@
               </wp:anchor>
             </w:drawing>
           </mc:Choice>
-          <mc:Fallback xmlns="">
+          <mc:Fallback>
             <w:pict>
               <v:shape w14:anchorId="5FC4E65B" id="Text Box 3" o:spid="_x0000_s1051" type="#_x0000_t202" style="position:absolute;left:0;text-align:left;margin-left:-9.65pt;margin-top:25.3pt;width:416.9pt;height:107.45pt;z-index:251710464;visibility:visible;mso-wrap-style:square;mso-width-percent:0;mso-height-percent:0;mso-wrap-distance-left:9pt;mso-wrap-distance-top:0;mso-wrap-distance-right:9pt;mso-wrap-distance-bottom:0;mso-position-horizontal:absolute;mso-position-horizontal-relative:margin;mso-position-vertical:absolute;mso-position-vertical-relative:text;mso-width-percent:0;mso-height-percent:0;mso-width-relative:margin;mso-height-relative:margin;v-text-anchor:top" o:gfxdata="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" filled="f" strokecolor="lime" strokeweight="3pt">
                 <v:textbox>
@@ -6931,7 +6931,7 @@
               </wp:anchor>
             </w:drawing>
           </mc:Choice>
-          <mc:Fallback xmlns="">
+          <mc:Fallback>
             <w:pict>
               <v:shape w14:anchorId="0B4C6EDA" id="Text Box 4" o:spid="_x0000_s1052" type="#_x0000_t202" style="position:absolute;margin-left:-7.5pt;margin-top:29.3pt;width:454.55pt;height:147.2pt;z-index:251712512;visibility:visible;mso-wrap-style:square;mso-width-percent:0;mso-height-percent:0;mso-wrap-distance-left:9pt;mso-wrap-distance-top:0;mso-wrap-distance-right:9pt;mso-wrap-distance-bottom:0;mso-position-horizontal:absolute;mso-position-horizontal-relative:margin;mso-position-vertical:absolute;mso-position-vertical-relative:text;mso-width-percent:0;mso-height-percent:0;mso-width-relative:margin;mso-height-relative:margin;v-text-anchor:top" o:gfxdata="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" filled="f" strokecolor="lime" strokeweight="3pt">
                 <v:textbox>
@@ -7083,7 +7083,7 @@
               </wp:anchor>
             </w:drawing>
           </mc:Choice>
-          <mc:Fallback xmlns="">
+          <mc:Fallback>
             <w:pict>
               <v:shapetype w14:anchorId="7F6C6C4D" id="_x0000_t202" coordsize="21600,21600" o:spt="202" path="m,l,21600r21600,l21600,xe">
                 <v:stroke joinstyle="miter"/>
@@ -7263,7 +7263,7 @@
               </wp:anchor>
             </w:drawing>
           </mc:Choice>
-          <mc:Fallback xmlns="">
+          <mc:Fallback>
             <w:pict>
               <v:shape w14:anchorId="4CBFE7B7" id="Text Box 6" o:spid="_x0000_s1054" type="#_x0000_t202" style="position:absolute;margin-left:-8.4pt;margin-top:-2.1pt;width:416.9pt;height:84.4pt;z-index:251716608;visibility:visible;mso-wrap-style:square;mso-width-percent:0;mso-height-percent:0;mso-wrap-distance-left:9pt;mso-wrap-distance-top:0;mso-wrap-distance-right:9pt;mso-wrap-distance-bottom:0;mso-position-horizontal:absolute;mso-position-horizontal-relative:margin;mso-position-vertical:absolute;mso-position-vertical-relative:text;mso-width-percent:0;mso-height-percent:0;mso-width-relative:margin;mso-height-relative:margin;v-text-anchor:top" o:gfxdata="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" filled="f" strokecolor="lime" strokeweight="3pt">
                 <v:textbox>
@@ -7384,7 +7384,7 @@
               </wp:anchor>
             </w:drawing>
           </mc:Choice>
-          <mc:Fallback xmlns="">
+          <mc:Fallback>
             <w:pict>
               <v:shape w14:anchorId="1EB6BB5F" id="Text Box 7" o:spid="_x0000_s1055" type="#_x0000_t202" style="position:absolute;left:0;text-align:left;margin-left:-9.8pt;margin-top:27.85pt;width:416.9pt;height:93.65pt;z-index:251718656;visibility:visible;mso-wrap-style:square;mso-width-percent:0;mso-height-percent:0;mso-wrap-distance-left:9pt;mso-wrap-distance-top:0;mso-wrap-distance-right:9pt;mso-wrap-distance-bottom:0;mso-position-horizontal:absolute;mso-position-horizontal-relative:margin;mso-position-vertical:absolute;mso-position-vertical-relative:text;mso-width-percent:0;mso-height-percent:0;mso-width-relative:margin;mso-height-relative:margin;v-text-anchor:top" o:gfxdata="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" filled="f" strokecolor="lime" strokeweight="3pt">
                 <v:textbox>
@@ -7540,7 +7540,7 @@
               </wp:anchor>
             </w:drawing>
           </mc:Choice>
-          <mc:Fallback xmlns="">
+          <mc:Fallback>
             <w:pict>
               <v:shape w14:anchorId="3E4163CE" id="Text Box 8" o:spid="_x0000_s1056" type="#_x0000_t202" style="position:absolute;margin-left:-7.7pt;margin-top:61.75pt;width:416.9pt;height:78.95pt;z-index:251720704;visibility:visible;mso-wrap-style:square;mso-width-percent:0;mso-height-percent:0;mso-wrap-distance-left:9pt;mso-wrap-distance-top:0;mso-wrap-distance-right:9pt;mso-wrap-distance-bottom:0;mso-position-horizontal:absolute;mso-position-horizontal-relative:margin;mso-position-vertical:absolute;mso-position-vertical-relative:text;mso-width-percent:0;mso-height-percent:0;mso-width-relative:margin;mso-height-relative:margin;v-text-anchor:top" o:gfxdata="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" filled="f" strokecolor="lime" strokeweight="3pt">
                 <v:textbox>
@@ -7675,7 +7675,7 @@
               </wp:anchor>
             </w:drawing>
           </mc:Choice>
-          <mc:Fallback xmlns="">
+          <mc:Fallback>
             <w:pict>
               <v:shape w14:anchorId="3ABC1AB4" id="Text Box 9" o:spid="_x0000_s1057" type="#_x0000_t202" style="position:absolute;left:0;text-align:left;margin-left:-9.8pt;margin-top:27.8pt;width:416.9pt;height:93.65pt;z-index:251722752;visibility:visible;mso-wrap-style:square;mso-width-percent:0;mso-height-percent:0;mso-wrap-distance-left:9pt;mso-wrap-distance-top:0;mso-wrap-distance-right:9pt;mso-wrap-distance-bottom:0;mso-position-horizontal:absolute;mso-position-horizontal-relative:margin;mso-position-vertical:absolute;mso-position-vertical-relative:text;mso-width-percent:0;mso-height-percent:0;mso-width-relative:margin;mso-height-relative:margin;v-text-anchor:top" o:gfxdata="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" filled="f" strokecolor="lime" strokeweight="3pt">
                 <v:textbox>
@@ -8458,13 +8458,158 @@
         <mc:AlternateContent>
           <mc:Choice Requires="wps">
             <w:drawing>
-              <wp:anchor distT="0" distB="0" distL="114300" distR="114300" simplePos="0" relativeHeight="251735040" behindDoc="0" locked="0" layoutInCell="1" allowOverlap="1" wp14:anchorId="11A4617E" wp14:editId="6A3CCE33">
+              <wp:anchor distT="0" distB="0" distL="114300" distR="114300" simplePos="0" relativeHeight="251732992" behindDoc="0" locked="0" layoutInCell="1" allowOverlap="1" wp14:anchorId="54CCA982" wp14:editId="4A8FD1B5">
                 <wp:simplePos x="0" y="0"/>
                 <wp:positionH relativeFrom="margin">
-                  <wp:posOffset>17145</wp:posOffset>
+                  <wp:posOffset>-135172</wp:posOffset>
                 </wp:positionH>
                 <wp:positionV relativeFrom="paragraph">
-                  <wp:posOffset>494030</wp:posOffset>
+                  <wp:posOffset>342210</wp:posOffset>
+                </wp:positionV>
+                <wp:extent cx="5625389" cy="1160890"/>
+                <wp:effectExtent l="19050" t="19050" r="13970" b="20320"/>
+                <wp:wrapNone/>
+                <wp:docPr id="14" name="Text Box 14"/>
+                <wp:cNvGraphicFramePr/>
+                <a:graphic xmlns:a="http://schemas.openxmlformats.org/drawingml/2006/main">
+                  <a:graphicData uri="http://schemas.microsoft.com/office/word/2010/wordprocessingShape">
+                    <wps:wsp>
+                      <wps:cNvSpPr txBox="1"/>
+                      <wps:spPr>
+                        <a:xfrm>
+                          <a:off x="0" y="0"/>
+                          <a:ext cx="5625389" cy="1160890"/>
+                        </a:xfrm>
+                        <a:prstGeom prst="rect">
+                          <a:avLst/>
+                        </a:prstGeom>
+                        <a:noFill/>
+                        <a:ln w="38100">
+                          <a:solidFill>
+                            <a:srgbClr val="00FF00"/>
+                          </a:solidFill>
+                        </a:ln>
+                      </wps:spPr>
+                      <wps:txbx>
+                        <w:txbxContent>
+                          <w:p/>
+                          <w:p/>
+                          <w:p/>
+                        </w:txbxContent>
+                      </wps:txbx>
+                      <wps:bodyPr rot="0" spcFirstLastPara="0" vertOverflow="overflow" horzOverflow="overflow" vert="horz" wrap="square" lIns="91440" tIns="45720" rIns="91440" bIns="45720" numCol="1" spcCol="0" rtlCol="0" fromWordArt="0" anchor="t" anchorCtr="0" forceAA="0" compatLnSpc="1">
+                        <a:prstTxWarp prst="textNoShape">
+                          <a:avLst/>
+                        </a:prstTxWarp>
+                        <a:noAutofit/>
+                      </wps:bodyPr>
+                    </wps:wsp>
+                  </a:graphicData>
+                </a:graphic>
+                <wp14:sizeRelH relativeFrom="margin">
+                  <wp14:pctWidth>0</wp14:pctWidth>
+                </wp14:sizeRelH>
+                <wp14:sizeRelV relativeFrom="margin">
+                  <wp14:pctHeight>0</wp14:pctHeight>
+                </wp14:sizeRelV>
+              </wp:anchor>
+            </w:drawing>
+          </mc:Choice>
+          <mc:Fallback>
+            <w:pict>
+              <v:shapetype w14:anchorId="54CCA982" id="_x0000_t202" coordsize="21600,21600" o:spt="202" path="m,l,21600r21600,l21600,xe">
+                <v:stroke joinstyle="miter"/>
+                <v:path gradientshapeok="t" o:connecttype="rect"/>
+              </v:shapetype>
+              <v:shape id="Text Box 14" o:spid="_x0000_s1062" type="#_x0000_t202" style="position:absolute;left:0;text-align:left;margin-left:-10.65pt;margin-top:26.95pt;width:442.95pt;height:91.4pt;z-index:251732992;visibility:visible;mso-wrap-style:square;mso-width-percent:0;mso-height-percent:0;mso-wrap-distance-left:9pt;mso-wrap-distance-top:0;mso-wrap-distance-right:9pt;mso-wrap-distance-bottom:0;mso-position-horizontal:absolute;mso-position-horizontal-relative:margin;mso-position-vertical:absolute;mso-position-vertical-relative:text;mso-width-percent:0;mso-height-percent:0;mso-width-relative:margin;mso-height-relative:margin;v-text-anchor:top" o:gfxdata="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" filled="f" strokecolor="lime" strokeweight="3pt">
+                <v:textbox>
+                  <w:txbxContent>
+                    <w:p/>
+                    <w:p/>
+                    <w:p/>
+                  </w:txbxContent>
+                </v:textbox>
+                <w10:wrap anchorx="margin"/>
+              </v:shape>
+            </w:pict>
+          </mc:Fallback>
+        </mc:AlternateContent>
+      </w:r>
+      <w:r>
+        <w:t>Creating custom iterators</w:t>
+      </w:r>
+    </w:p>
+    <w:p>
+      <w:pPr>
+        <w:pStyle w:val="Heading3"/>
+      </w:pPr>
+      <w:r>
+        <w:rPr>
+          <w:rStyle w:val="Strong"/>
+          <w:b/>
+          <w:bCs/>
+        </w:rPr>
+        <w:t>Week 37</w:t>
+      </w:r>
+    </w:p>
+    <w:p>
+      <w:pPr>
+        <w:pStyle w:val="NormalWeb"/>
+      </w:pPr>
+      <w:r>
+        <w:rPr>
+          <w:rFonts w:ascii="Segoe UI Symbol" w:hAnsi="Segoe UI Symbol" w:cs="Segoe UI Symbol"/>
+        </w:rPr>
+        <w:t>🔸</w:t>
+      </w:r>
+      <w:r>
+        <w:t xml:space="preserve"> </w:t>
+      </w:r>
+      <w:r>
+        <w:rPr>
+          <w:rStyle w:val="Strong"/>
+        </w:rPr>
+        <w:t>17. Iterators and Generators</w:t>
+      </w:r>
+    </w:p>
+    <w:p>
+      <w:pPr>
+        <w:pStyle w:val="NormalWeb"/>
+        <w:numPr>
+          <w:ilvl w:val="0"/>
+          <w:numId w:val="38"/>
+        </w:numPr>
+      </w:pPr>
+      <w:r>
+        <w:t>Using yield to create generators</w:t>
+      </w:r>
+    </w:p>
+    <w:p>
+      <w:pPr>
+        <w:pStyle w:val="NormalWeb"/>
+        <w:numPr>
+          <w:ilvl w:val="0"/>
+          <w:numId w:val="38"/>
+        </w:numPr>
+      </w:pPr>
+      <w:r>
+        <w:rPr>
+          <w:b/>
+          <w:bCs/>
+          <w:noProof/>
+          <w:sz w:val="27"/>
+          <w:szCs w:val="27"/>
+        </w:rPr>
+        <mc:AlternateContent>
+          <mc:Choice Requires="wps">
+            <w:drawing>
+              <wp:anchor distT="0" distB="0" distL="114300" distR="114300" simplePos="0" relativeHeight="251735040" behindDoc="0" locked="0" layoutInCell="1" allowOverlap="1" wp14:anchorId="54069386" wp14:editId="1B566867">
+                <wp:simplePos x="0" y="0"/>
+                <wp:positionH relativeFrom="margin">
+                  <wp:posOffset>-193870</wp:posOffset>
+                </wp:positionH>
+                <wp:positionV relativeFrom="paragraph">
+                  <wp:posOffset>345524</wp:posOffset>
                 </wp:positionV>
                 <wp:extent cx="5625389" cy="1160890"/>
                 <wp:effectExtent l="19050" t="19050" r="13970" b="20320"/>
@@ -8517,7 +8662,7 @@
           </mc:Choice>
           <mc:Fallback>
             <w:pict>
-              <v:shape w14:anchorId="11A4617E" id="Text Box 15" o:spid="_x0000_s1062" type="#_x0000_t202" style="position:absolute;left:0;text-align:left;margin-left:1.35pt;margin-top:38.9pt;width:442.95pt;height:91.4pt;z-index:251735040;visibility:visible;mso-wrap-style:square;mso-width-percent:0;mso-height-percent:0;mso-wrap-distance-left:9pt;mso-wrap-distance-top:0;mso-wrap-distance-right:9pt;mso-wrap-distance-bottom:0;mso-position-horizontal:absolute;mso-position-horizontal-relative:margin;mso-position-vertical:absolute;mso-position-vertical-relative:text;mso-width-percent:0;mso-height-percent:0;mso-width-relative:margin;mso-height-relative:margin;v-text-anchor:top" o:gfxdata="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" filled="f" strokecolor="lime" strokeweight="3pt">
+              <v:shape w14:anchorId="54069386" id="Text Box 15" o:spid="_x0000_s1063" type="#_x0000_t202" style="position:absolute;left:0;text-align:left;margin-left:-15.25pt;margin-top:27.2pt;width:442.95pt;height:91.4pt;z-index:251735040;visibility:visible;mso-wrap-style:square;mso-width-percent:0;mso-height-percent:0;mso-wrap-distance-left:9pt;mso-wrap-distance-top:0;mso-wrap-distance-right:9pt;mso-wrap-distance-bottom:0;mso-position-horizontal:absolute;mso-position-horizontal-relative:margin;mso-position-vertical:absolute;mso-position-vertical-relative:text;mso-width-percent:0;mso-height-percent:0;mso-width-relative:margin;mso-height-relative:margin;v-text-anchor:top" o:gfxdata="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" filled="f" strokecolor="lime" strokeweight="3pt">
                 <v:textbox>
                   <w:txbxContent>
                     <w:p/>
@@ -8532,9 +8677,81 @@
         </mc:AlternateContent>
       </w:r>
       <w:r>
-        <w:rPr>
+        <w:t>Generator expressions</w:t>
+      </w:r>
+    </w:p>
+    <w:p>
+      <w:pPr>
+        <w:pStyle w:val="Heading3"/>
+      </w:pPr>
+      <w:r>
+        <w:rPr>
+          <w:rStyle w:val="Strong"/>
           <w:b/>
           <w:bCs/>
+        </w:rPr>
+        <w:t>Week 38</w:t>
+      </w:r>
+    </w:p>
+    <w:p>
+      <w:pPr>
+        <w:pStyle w:val="NormalWeb"/>
+      </w:pPr>
+      <w:r>
+        <w:rPr>
+          <w:rFonts w:ascii="Segoe UI Symbol" w:hAnsi="Segoe UI Symbol" w:cs="Segoe UI Symbol"/>
+        </w:rPr>
+        <w:t>🔸</w:t>
+      </w:r>
+      <w:r>
+        <w:t xml:space="preserve"> </w:t>
+      </w:r>
+      <w:r>
+        <w:rPr>
+          <w:rStyle w:val="Strong"/>
+        </w:rPr>
+        <w:t>18. Decorators</w:t>
+      </w:r>
+    </w:p>
+    <w:p>
+      <w:pPr>
+        <w:pStyle w:val="NormalWeb"/>
+        <w:numPr>
+          <w:ilvl w:val="0"/>
+          <w:numId w:val="39"/>
+        </w:numPr>
+      </w:pPr>
+      <w:r>
+        <w:t>Function decorators</w:t>
+      </w:r>
+    </w:p>
+    <w:p>
+      <w:pPr>
+        <w:pStyle w:val="NormalWeb"/>
+        <w:numPr>
+          <w:ilvl w:val="0"/>
+          <w:numId w:val="39"/>
+        </w:numPr>
+      </w:pPr>
+      <w:r>
+        <w:t>Chaining decorators</w:t>
+      </w:r>
+    </w:p>
+    <w:p>
+      <w:r>
+        <w:pict>
+          <v:rect id="_x0000_i1032" style="width:0;height:1.5pt" o:hralign="center" o:hrstd="t" o:hr="t" fillcolor="#a0a0a0" stroked="f"/>
+        </w:pict>
+      </w:r>
+    </w:p>
+    <w:p>
+      <w:pPr>
+        <w:pStyle w:val="Heading2"/>
+      </w:pPr>
+      <w:r>
+        <w:rPr>
+          <w:b w:val="0"/>
+          <w:bCs w:val="0"/>
           <w:noProof/>
           <w:sz w:val="27"/>
           <w:szCs w:val="27"/>
@@ -8542,18 +8759,18 @@
         <mc:AlternateContent>
           <mc:Choice Requires="wps">
             <w:drawing>
-              <wp:anchor distT="0" distB="0" distL="114300" distR="114300" simplePos="0" relativeHeight="251732992" behindDoc="0" locked="0" layoutInCell="1" allowOverlap="1" wp14:anchorId="0DACE4F0" wp14:editId="3CD77466">
+              <wp:anchor distT="0" distB="0" distL="114300" distR="114300" simplePos="0" relativeHeight="251737088" behindDoc="0" locked="0" layoutInCell="1" allowOverlap="1" wp14:anchorId="01B65463" wp14:editId="4AD0142F">
                 <wp:simplePos x="0" y="0"/>
                 <wp:positionH relativeFrom="margin">
-                  <wp:posOffset>-135172</wp:posOffset>
+                  <wp:posOffset>-231112</wp:posOffset>
                 </wp:positionH>
                 <wp:positionV relativeFrom="paragraph">
-                  <wp:posOffset>342210</wp:posOffset>
+                  <wp:posOffset>106038</wp:posOffset>
                 </wp:positionV>
-                <wp:extent cx="5625389" cy="1160890"/>
-                <wp:effectExtent l="19050" t="19050" r="13970" b="20320"/>
+                <wp:extent cx="5625389" cy="1758462"/>
+                <wp:effectExtent l="19050" t="19050" r="13970" b="13335"/>
                 <wp:wrapNone/>
-                <wp:docPr id="14" name="Text Box 14"/>
+                <wp:docPr id="16" name="Text Box 16"/>
                 <wp:cNvGraphicFramePr/>
                 <a:graphic xmlns:a="http://schemas.openxmlformats.org/drawingml/2006/main">
                   <a:graphicData uri="http://schemas.microsoft.com/office/word/2010/wordprocessingShape">
@@ -8562,7 +8779,7 @@
                       <wps:spPr>
                         <a:xfrm>
                           <a:off x="0" y="0"/>
-                          <a:ext cx="5625389" cy="1160890"/>
+                          <a:ext cx="5625389" cy="1758462"/>
                         </a:xfrm>
                         <a:prstGeom prst="rect">
                           <a:avLst/>
@@ -8576,11 +8793,8 @@
                       </wps:spPr>
                       <wps:txbx>
                         <w:txbxContent>
-                          <w:p>
-                            <w:bookmarkStart w:id="0" w:name="_GoBack"/>
-                          </w:p>
                           <w:p/>
-                          <w:bookmarkEnd w:id="0"/>
+                          <w:p/>
                           <w:p/>
                         </w:txbxContent>
                       </wps:txbx>
@@ -8604,14 +8818,11 @@
           </mc:Choice>
           <mc:Fallback>
             <w:pict>
-              <v:shape w14:anchorId="0DACE4F0" id="Text Box 14" o:spid="_x0000_s1063" type="#_x0000_t202" style="position:absolute;left:0;text-align:left;margin-left:-10.65pt;margin-top:26.95pt;width:442.95pt;height:91.4pt;z-index:251732992;visibility:visible;mso-wrap-style:square;mso-width-percent:0;mso-height-percent:0;mso-wrap-distance-left:9pt;mso-wrap-distance-top:0;mso-wrap-distance-right:9pt;mso-wrap-distance-bottom:0;mso-position-horizontal:absolute;mso-position-horizontal-relative:margin;mso-position-vertical:absolute;mso-position-vertical-relative:text;mso-width-percent:0;mso-height-percent:0;mso-width-relative:margin;mso-height-relative:margin;v-text-anchor:top" o:gfxdata="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" filled="f" strokecolor="lime" strokeweight="3pt">
+              <v:shape w14:anchorId="01B65463" id="Text Box 16" o:spid="_x0000_s1064" type="#_x0000_t202" style="position:absolute;margin-left:-18.2pt;margin-top:8.35pt;width:442.95pt;height:138.45pt;z-index:251737088;visibility:visible;mso-wrap-style:square;mso-width-percent:0;mso-height-percent:0;mso-wrap-distance-left:9pt;mso-wrap-distance-top:0;mso-wrap-distance-right:9pt;mso-wrap-distance-bottom:0;mso-position-horizontal:absolute;mso-position-horizontal-relative:margin;mso-position-vertical:absolute;mso-position-vertical-relative:text;mso-width-percent:0;mso-height-percent:0;mso-width-relative:margin;mso-height-relative:margin;v-text-anchor:top" o:gfxdata="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" filled="f" strokecolor="lime" strokeweight="3pt">
                 <v:textbox>
                   <w:txbxContent>
-                    <w:p>
-                      <w:bookmarkStart w:id="1" w:name="_GoBack"/>
-                    </w:p>
                     <w:p/>
-                    <w:bookmarkEnd w:id="1"/>
+                    <w:p/>
                     <w:p/>
                   </w:txbxContent>
                 </v:textbox>
@@ -8622,135 +8833,6 @@
         </mc:AlternateContent>
       </w:r>
       <w:r>
-        <w:t>Creating custom iterators</w:t>
-      </w:r>
-    </w:p>
-    <w:p>
-      <w:pPr>
-        <w:pStyle w:val="Heading3"/>
-      </w:pPr>
-      <w:r>
-        <w:rPr>
-          <w:rStyle w:val="Strong"/>
-          <w:b/>
-          <w:bCs/>
-        </w:rPr>
-        <w:t>Week 37</w:t>
-      </w:r>
-    </w:p>
-    <w:p>
-      <w:pPr>
-        <w:pStyle w:val="NormalWeb"/>
-      </w:pPr>
-      <w:r>
-        <w:rPr>
-          <w:rFonts w:ascii="Segoe UI Symbol" w:hAnsi="Segoe UI Symbol" w:cs="Segoe UI Symbol"/>
-        </w:rPr>
-        <w:t>🔸</w:t>
-      </w:r>
-      <w:r>
-        <w:t xml:space="preserve"> </w:t>
-      </w:r>
-      <w:r>
-        <w:rPr>
-          <w:rStyle w:val="Strong"/>
-        </w:rPr>
-        <w:t>17. Iterators and Generators</w:t>
-      </w:r>
-    </w:p>
-    <w:p>
-      <w:pPr>
-        <w:pStyle w:val="NormalWeb"/>
-        <w:numPr>
-          <w:ilvl w:val="0"/>
-          <w:numId w:val="38"/>
-        </w:numPr>
-      </w:pPr>
-      <w:r>
-        <w:t>Using yield to create generators</w:t>
-      </w:r>
-    </w:p>
-    <w:p>
-      <w:pPr>
-        <w:pStyle w:val="NormalWeb"/>
-        <w:numPr>
-          <w:ilvl w:val="0"/>
-          <w:numId w:val="38"/>
-        </w:numPr>
-      </w:pPr>
-      <w:r>
-        <w:t>Generator expressions</w:t>
-      </w:r>
-    </w:p>
-    <w:p>
-      <w:pPr>
-        <w:pStyle w:val="Heading3"/>
-      </w:pPr>
-      <w:r>
-        <w:rPr>
-          <w:rStyle w:val="Strong"/>
-          <w:b/>
-          <w:bCs/>
-        </w:rPr>
-        <w:t>Week 38</w:t>
-      </w:r>
-    </w:p>
-    <w:p>
-      <w:pPr>
-        <w:pStyle w:val="NormalWeb"/>
-      </w:pPr>
-      <w:r>
-        <w:rPr>
-          <w:rFonts w:ascii="Segoe UI Symbol" w:hAnsi="Segoe UI Symbol" w:cs="Segoe UI Symbol"/>
-        </w:rPr>
-        <w:t>🔸</w:t>
-      </w:r>
-      <w:r>
-        <w:t xml:space="preserve"> </w:t>
-      </w:r>
-      <w:r>
-        <w:rPr>
-          <w:rStyle w:val="Strong"/>
-        </w:rPr>
-        <w:t>18. Decorators</w:t>
-      </w:r>
-    </w:p>
-    <w:p>
-      <w:pPr>
-        <w:pStyle w:val="NormalWeb"/>
-        <w:numPr>
-          <w:ilvl w:val="0"/>
-          <w:numId w:val="39"/>
-        </w:numPr>
-      </w:pPr>
-      <w:r>
-        <w:t>Function decorators</w:t>
-      </w:r>
-    </w:p>
-    <w:p>
-      <w:pPr>
-        <w:pStyle w:val="NormalWeb"/>
-        <w:numPr>
-          <w:ilvl w:val="0"/>
-          <w:numId w:val="39"/>
-        </w:numPr>
-      </w:pPr>
-      <w:r>
-        <w:t>Chaining decorators</w:t>
-      </w:r>
-    </w:p>
-    <w:p>
-      <w:r>
-        <w:pict>
-          <v:rect id="_x0000_i1033" style="width:0;height:1.5pt" o:hralign="center" o:hrstd="t" o:hr="t" fillcolor="#a0a0a0" stroked="f"/>
-        </w:pict>
-      </w:r>
-    </w:p>
-    <w:p>
-      <w:pPr>
-        <w:pStyle w:val="Heading2"/>
-      </w:pPr>
-      <w:r>
         <w:rPr>
           <w:rFonts w:ascii="Segoe UI Symbol" w:hAnsi="Segoe UI Symbol" w:cs="Segoe UI Symbol"/>
         </w:rPr>
@@ -8821,11 +8903,93 @@
       </w:pPr>
       <w:r>
         <w:rPr>
+          <w:b w:val="0"/>
+          <w:bCs w:val="0"/>
+          <w:noProof/>
+        </w:rPr>
+        <w:lastRenderedPageBreak/>
+        <mc:AlternateContent>
+          <mc:Choice Requires="wps">
+            <w:drawing>
+              <wp:anchor distT="0" distB="0" distL="114300" distR="114300" simplePos="0" relativeHeight="251739136" behindDoc="0" locked="0" layoutInCell="1" allowOverlap="1" wp14:anchorId="206AACC2" wp14:editId="37725E0D">
+                <wp:simplePos x="0" y="0"/>
+                <wp:positionH relativeFrom="margin">
+                  <wp:posOffset>-361741</wp:posOffset>
+                </wp:positionH>
+                <wp:positionV relativeFrom="paragraph">
+                  <wp:posOffset>-130629</wp:posOffset>
+                </wp:positionV>
+                <wp:extent cx="5625389" cy="1286189"/>
+                <wp:effectExtent l="19050" t="19050" r="13970" b="28575"/>
+                <wp:wrapNone/>
+                <wp:docPr id="17" name="Text Box 17"/>
+                <wp:cNvGraphicFramePr/>
+                <a:graphic xmlns:a="http://schemas.openxmlformats.org/drawingml/2006/main">
+                  <a:graphicData uri="http://schemas.microsoft.com/office/word/2010/wordprocessingShape">
+                    <wps:wsp>
+                      <wps:cNvSpPr txBox="1"/>
+                      <wps:spPr>
+                        <a:xfrm>
+                          <a:off x="0" y="0"/>
+                          <a:ext cx="5625389" cy="1286189"/>
+                        </a:xfrm>
+                        <a:prstGeom prst="rect">
+                          <a:avLst/>
+                        </a:prstGeom>
+                        <a:noFill/>
+                        <a:ln w="38100">
+                          <a:solidFill>
+                            <a:srgbClr val="00FF00"/>
+                          </a:solidFill>
+                        </a:ln>
+                      </wps:spPr>
+                      <wps:txbx>
+                        <w:txbxContent>
+                          <w:p/>
+                          <w:p/>
+                          <w:p/>
+                        </w:txbxContent>
+                      </wps:txbx>
+                      <wps:bodyPr rot="0" spcFirstLastPara="0" vertOverflow="overflow" horzOverflow="overflow" vert="horz" wrap="square" lIns="91440" tIns="45720" rIns="91440" bIns="45720" numCol="1" spcCol="0" rtlCol="0" fromWordArt="0" anchor="t" anchorCtr="0" forceAA="0" compatLnSpc="1">
+                        <a:prstTxWarp prst="textNoShape">
+                          <a:avLst/>
+                        </a:prstTxWarp>
+                        <a:noAutofit/>
+                      </wps:bodyPr>
+                    </wps:wsp>
+                  </a:graphicData>
+                </a:graphic>
+                <wp14:sizeRelH relativeFrom="margin">
+                  <wp14:pctWidth>0</wp14:pctWidth>
+                </wp14:sizeRelH>
+                <wp14:sizeRelV relativeFrom="margin">
+                  <wp14:pctHeight>0</wp14:pctHeight>
+                </wp14:sizeRelV>
+              </wp:anchor>
+            </w:drawing>
+          </mc:Choice>
+          <mc:Fallback>
+            <w:pict>
+              <v:shape w14:anchorId="206AACC2" id="Text Box 17" o:spid="_x0000_s1065" type="#_x0000_t202" style="position:absolute;margin-left:-28.5pt;margin-top:-10.3pt;width:442.95pt;height:101.25pt;z-index:251739136;visibility:visible;mso-wrap-style:square;mso-width-percent:0;mso-height-percent:0;mso-wrap-distance-left:9pt;mso-wrap-distance-top:0;mso-wrap-distance-right:9pt;mso-wrap-distance-bottom:0;mso-position-horizontal:absolute;mso-position-horizontal-relative:margin;mso-position-vertical:absolute;mso-position-vertical-relative:text;mso-width-percent:0;mso-height-percent:0;mso-width-relative:margin;mso-height-relative:margin;v-text-anchor:top" o:gfxdata="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" filled="f" strokecolor="lime" strokeweight="3pt">
+                <v:textbox>
+                  <w:txbxContent>
+                    <w:p/>
+                    <w:p/>
+                    <w:p/>
+                  </w:txbxContent>
+                </v:textbox>
+                <w10:wrap anchorx="margin"/>
+              </v:shape>
+            </w:pict>
+          </mc:Fallback>
+        </mc:AlternateContent>
+      </w:r>
+      <w:r>
+        <w:rPr>
           <w:rStyle w:val="Strong"/>
           <w:b/>
           <w:bCs/>
         </w:rPr>
-        <w:lastRenderedPageBreak/>
         <w:t>Week 40</w:t>
       </w:r>
     </w:p>
@@ -8869,6 +9033,8 @@
           <w:numId w:val="41"/>
         </w:numPr>
       </w:pPr>
+      <w:bookmarkStart w:id="0" w:name="_GoBack"/>
+      <w:bookmarkEnd w:id="0"/>
       <w:r>
         <w:t xml:space="preserve">Creating custom context managers with </w:t>
       </w:r>
@@ -9030,7 +9196,7 @@
     <w:p>
       <w:r>
         <w:pict>
-          <v:rect id="_x0000_i1034" style="width:0;height:1.5pt" o:hralign="center" o:hrstd="t" o:hr="t" fillcolor="#a0a0a0" stroked="f"/>
+          <v:rect id="_x0000_i1033" style="width:0;height:1.5pt" o:hralign="center" o:hrstd="t" o:hr="t" fillcolor="#a0a0a0" stroked="f"/>
         </w:pict>
       </w:r>
     </w:p>
@@ -9274,7 +9440,7 @@
     <w:p>
       <w:r>
         <w:pict>
-          <v:rect id="_x0000_i1035" style="width:0;height:1.5pt" o:hralign="center" o:hrstd="t" o:hr="t" fillcolor="#a0a0a0" stroked="f"/>
+          <v:rect id="_x0000_i1034" style="width:0;height:1.5pt" o:hralign="center" o:hrstd="t" o:hr="t" fillcolor="#a0a0a0" stroked="f"/>
         </w:pict>
       </w:r>
     </w:p>
@@ -9499,7 +9665,7 @@
     <w:p>
       <w:r>
         <w:pict>
-          <v:rect id="_x0000_i1036" style="width:0;height:1.5pt" o:hralign="center" o:hrstd="t" o:hr="t" fillcolor="#a0a0a0" stroked="f"/>
+          <v:rect id="_x0000_i1035" style="width:0;height:1.5pt" o:hralign="center" o:hrstd="t" o:hr="t" fillcolor="#a0a0a0" stroked="f"/>
         </w:pict>
       </w:r>
     </w:p>
@@ -9762,7 +9928,7 @@
     <w:p>
       <w:r>
         <w:pict>
-          <v:rect id="_x0000_i1037" style="width:0;height:1.5pt" o:hralign="center" o:hrstd="t" o:hr="t" fillcolor="#a0a0a0" stroked="f"/>
+          <v:rect id="_x0000_i1036" style="width:0;height:1.5pt" o:hralign="center" o:hrstd="t" o:hr="t" fillcolor="#a0a0a0" stroked="f"/>
         </w:pict>
       </w:r>
     </w:p>
@@ -10003,7 +10169,7 @@
     <w:p>
       <w:r>
         <w:pict>
-          <v:rect id="_x0000_i1038" style="width:0;height:1.5pt" o:hralign="center" o:hrstd="t" o:hr="t" fillcolor="#a0a0a0" stroked="f"/>
+          <v:rect id="_x0000_i1037" style="width:0;height:1.5pt" o:hralign="center" o:hrstd="t" o:hr="t" fillcolor="#a0a0a0" stroked="f"/>
         </w:pict>
       </w:r>
     </w:p>
@@ -20748,7 +20914,7 @@
 </file>
 
 <file path=customXml/itemProps1.xml><?xml version="1.0" encoding="utf-8"?>
-<ds:datastoreItem xmlns:ds="http://schemas.openxmlformats.org/officeDocument/2006/customXml" ds:itemID="{44A65E58-7C91-4362-BFBE-641A49284B2C}">
+<ds:datastoreItem xmlns:ds="http://schemas.openxmlformats.org/officeDocument/2006/customXml" ds:itemID="{05F189C7-9E15-48E0-AD96-3ADF01FE0D13}">
   <ds:schemaRefs>
     <ds:schemaRef ds:uri="http://schemas.openxmlformats.org/officeDocument/2006/bibliography"/>
   </ds:schemaRefs>

</xml_diff>